<commit_message>
Added description and planning elements
</commit_message>
<xml_diff>
--- a/CahierDesCharges_VolcanOut.docx
+++ b/CahierDesCharges_VolcanOut.docx
@@ -12,8 +12,13 @@
         <w:jc w:val="center"/>
       </w:pPr>
       <w:r>
-        <w:t>Jeu VolcanOut</w:t>
-      </w:r>
+        <w:t xml:space="preserve">Jeu </w:t>
+      </w:r>
+      <w:proofErr w:type="spellStart"/>
+      <w:r>
+        <w:t>VolcanOut</w:t>
+      </w:r>
+      <w:proofErr w:type="spellEnd"/>
     </w:p>
     <w:p>
       <w:pPr>
@@ -54,20 +59,21 @@
     <w:p/>
     <w:sdt>
       <w:sdtPr>
+        <w:rPr>
+          <w:rFonts w:asciiTheme="minorHAnsi" w:eastAsiaTheme="minorEastAsia" w:hAnsiTheme="minorHAnsi" w:cstheme="minorBidi"/>
+          <w:b w:val="0"/>
+          <w:bCs w:val="0"/>
+          <w:color w:val="auto"/>
+          <w:sz w:val="22"/>
+          <w:szCs w:val="22"/>
+        </w:rPr>
         <w:id w:val="-1418861577"/>
         <w:docPartObj>
           <w:docPartGallery w:val="Table of Contents"/>
           <w:docPartUnique/>
         </w:docPartObj>
       </w:sdtPr>
-      <w:sdtEndPr>
-        <w:rPr>
-          <w:rFonts w:asciiTheme="minorHAnsi" w:eastAsiaTheme="minorEastAsia" w:hAnsiTheme="minorHAnsi" w:cstheme="minorBidi"/>
-          <w:color w:val="auto"/>
-          <w:sz w:val="22"/>
-          <w:szCs w:val="22"/>
-        </w:rPr>
-      </w:sdtEndPr>
+      <w:sdtEndPr/>
       <w:sdtContent>
         <w:p>
           <w:pPr>
@@ -445,9 +451,11 @@
     </w:p>
     <w:p/>
     <w:p>
+      <w:proofErr w:type="spellStart"/>
       <w:r>
         <w:t>VolcanOut</w:t>
       </w:r>
+      <w:proofErr w:type="spellEnd"/>
       <w:r>
         <w:t xml:space="preserve"> est un jeu de plateforme</w:t>
       </w:r>
@@ -487,7 +495,19 @@
         <w:t xml:space="preserve">Ce projet </w:t>
       </w:r>
       <w:r>
-        <w:t>me permet également d'utiliser pour la première fois le langage C++ dans le cadre d'un projet. Ce langage m'intéresse principalement pour sa popularité dans le domaine du développement de jeux vidéo.</w:t>
+        <w:t xml:space="preserve">a également pour vocation </w:t>
+      </w:r>
+      <w:r>
+        <w:t>de me faire prendre en main pour la première fois le langage C++</w:t>
+      </w:r>
+      <w:r>
+        <w:t xml:space="preserve">. Ce langage m'intéresse principalement pour sa popularité dans le domaine du développement de jeux </w:t>
+      </w:r>
+      <w:r>
+        <w:t>vidéo</w:t>
+      </w:r>
+      <w:r>
+        <w:t>.</w:t>
       </w:r>
     </w:p>
     <w:p>
@@ -531,10 +551,51 @@
         </w:numPr>
       </w:pPr>
       <w:r>
-        <w:t>Réaliser un niveau de VolcanOut fonctionnel</w:t>
+        <w:t xml:space="preserve">Réaliser un niveau de </w:t>
+      </w:r>
+      <w:proofErr w:type="spellStart"/>
+      <w:r>
+        <w:t>VolcanOut</w:t>
+      </w:r>
+      <w:proofErr w:type="spellEnd"/>
+      <w:r>
+        <w:t xml:space="preserve"> fonctionnel</w:t>
       </w:r>
       <w:r>
         <w:t xml:space="preserve"> avec des graphismes minimaux selon ce que permettent les technologies utilisées</w:t>
+      </w:r>
+    </w:p>
+    <w:p>
+      <w:pPr>
+        <w:pStyle w:val="Paragraphedeliste"/>
+        <w:numPr>
+          <w:ilvl w:val="1"/>
+          <w:numId w:val="2"/>
+        </w:numPr>
+      </w:pPr>
+      <w:r>
+        <w:t>Le niveau doit</w:t>
+      </w:r>
+      <w:r>
+        <w:t xml:space="preserve"> inclure</w:t>
+      </w:r>
+      <w:r>
+        <w:t xml:space="preserve"> </w:t>
+      </w:r>
+      <w:r>
+        <w:t>des contextes d'utilisation pour chaque mécanique du jeu</w:t>
+      </w:r>
+    </w:p>
+    <w:p>
+      <w:pPr>
+        <w:pStyle w:val="Paragraphedeliste"/>
+        <w:numPr>
+          <w:ilvl w:val="1"/>
+          <w:numId w:val="2"/>
+        </w:numPr>
+      </w:pPr>
+      <w:r>
+        <w:t>Des formes géométriques simples peuvent suffire pour construire les différents éléments de l'écran de jeu</w:t>
       </w:r>
     </w:p>
     <w:p>
@@ -551,7 +612,7 @@
         </w:numPr>
       </w:pPr>
       <w:r>
-        <w:t>Réaliser plus de niveaux</w:t>
+        <w:t>Un système de menu</w:t>
       </w:r>
     </w:p>
     <w:p>
@@ -563,7 +624,7 @@
         </w:numPr>
       </w:pPr>
       <w:r>
-        <w:t>Effectuer un travail sur l'optimisation</w:t>
+        <w:t>Réaliser plus de niveaux</w:t>
       </w:r>
     </w:p>
     <w:p>
@@ -575,7 +636,7 @@
         </w:numPr>
       </w:pPr>
       <w:r>
-        <w:t>Travailler l'aspect graphique</w:t>
+        <w:t>Effectuer un travail sur l'optimisation</w:t>
       </w:r>
     </w:p>
     <w:p>
@@ -587,6 +648,18 @@
         </w:numPr>
       </w:pPr>
       <w:r>
+        <w:t>Améliorer les graphismes en utilisant des textures plus détaillées pour les divers éléments du décor et des modèles plus détaillés pour les éléments en mouvement</w:t>
+      </w:r>
+    </w:p>
+    <w:p>
+      <w:pPr>
+        <w:pStyle w:val="Paragraphedeliste"/>
+        <w:numPr>
+          <w:ilvl w:val="0"/>
+          <w:numId w:val="2"/>
+        </w:numPr>
+      </w:pPr>
+      <w:r>
         <w:t>Développer une génération procédurale des niveaux</w:t>
       </w:r>
     </w:p>
@@ -617,17 +690,82 @@
     </w:p>
     <w:p>
       <w:pPr>
+        <w:rPr>
+          <w:rFonts w:asciiTheme="majorHAnsi" w:eastAsiaTheme="majorEastAsia" w:hAnsiTheme="majorHAnsi" w:cstheme="majorBidi"/>
+          <w:b/>
+          <w:bCs/>
+          <w:color w:val="B76E0B" w:themeColor="accent1" w:themeShade="BF"/>
+          <w:sz w:val="28"/>
+          <w:szCs w:val="28"/>
+        </w:rPr>
+      </w:pPr>
+      <w:bookmarkStart w:id="3" w:name="_Toc93858041"/>
+      <w:r>
+        <w:br w:type="page"/>
+      </w:r>
+    </w:p>
+    <w:p>
+      <w:pPr>
         <w:pStyle w:val="Titre1"/>
         <w:numPr>
           <w:ilvl w:val="0"/>
           <w:numId w:val="1"/>
         </w:numPr>
       </w:pPr>
-      <w:bookmarkStart w:id="3" w:name="_Toc93858041"/>
-      <w:r>
+      <w:r>
+        <w:lastRenderedPageBreak/>
         <w:t>Planning</w:t>
       </w:r>
       <w:bookmarkEnd w:id="3"/>
+    </w:p>
+    <w:p/>
+    <w:p>
+      <w:r>
+        <w:t>En termes de jalon</w:t>
+      </w:r>
+    </w:p>
+    <w:p>
+      <w:r>
+        <w:rPr>
+          <w:b/>
+          <w:bCs/>
+        </w:rPr>
+        <w:t xml:space="preserve">07 – 02 </w:t>
+      </w:r>
+      <w:r>
+        <w:t>Introduction théorique au C++</w:t>
+      </w:r>
+    </w:p>
+    <w:p>
+      <w:r>
+        <w:rPr>
+          <w:b/>
+          <w:bCs/>
+        </w:rPr>
+        <w:t xml:space="preserve">21 – 02 </w:t>
+      </w:r>
+      <w:r>
+        <w:t>Con</w:t>
+      </w:r>
+      <w:r>
+        <w:t xml:space="preserve">ception du jeu </w:t>
+      </w:r>
+      <w:proofErr w:type="gramStart"/>
+      <w:r>
+        <w:t>en terme de</w:t>
+      </w:r>
+      <w:proofErr w:type="gramEnd"/>
+      <w:r>
+        <w:t xml:space="preserve"> </w:t>
+      </w:r>
+      <w:proofErr w:type="spellStart"/>
+      <w:r>
+        <w:t>game</w:t>
+      </w:r>
+      <w:proofErr w:type="spellEnd"/>
+      <w:r>
+        <w:t xml:space="preserve"> design et d'architecture de code</w:t>
+      </w:r>
     </w:p>
     <w:sectPr>
       <w:footerReference w:type="default" r:id="rId8"/>
@@ -812,8 +950,13 @@
       </w:drawing>
     </w:r>
     <w:r>
-      <w:t>École Nationale Supérieure de Cognitique</w:t>
+      <w:t xml:space="preserve">École Nationale Supérieure de </w:t>
     </w:r>
+    <w:proofErr w:type="spellStart"/>
+    <w:r>
+      <w:t>Cognitique</w:t>
+    </w:r>
+    <w:proofErr w:type="spellEnd"/>
   </w:p>
   <w:p>
     <w:pPr>
@@ -933,7 +1076,7 @@
         <w:rFonts w:ascii="Trebuchet MS" w:eastAsiaTheme="minorEastAsia" w:hAnsi="Trebuchet MS" w:cstheme="minorBidi" w:hint="default"/>
       </w:rPr>
     </w:lvl>
-    <w:lvl w:ilvl="1" w:tplc="040C0003" w:tentative="1">
+    <w:lvl w:ilvl="1" w:tplc="040C0003">
       <w:start w:val="1"/>
       <w:numFmt w:val="bullet"/>
       <w:lvlText w:val="o"/>

</xml_diff>

<commit_message>
Last mods to CdC
</commit_message>
<xml_diff>
--- a/CahierDesCharges_VolcanOut.docx
+++ b/CahierDesCharges_VolcanOut.docx
@@ -103,7 +103,7 @@
           <w:r>
             <w:fldChar w:fldCharType="separate"/>
           </w:r>
-          <w:hyperlink w:anchor="_Toc93858038" w:history="1">
+          <w:hyperlink w:anchor="_Toc94019107" w:history="1">
             <w:r>
               <w:rPr>
                 <w:rStyle w:val="Lienhypertexte"/>
@@ -143,7 +143,7 @@
                 <w:noProof/>
                 <w:webHidden/>
               </w:rPr>
-              <w:instrText xml:space="preserve"> PAGEREF _Toc93858038 \h </w:instrText>
+              <w:instrText xml:space="preserve"> PAGEREF _Toc94019107 \h </w:instrText>
             </w:r>
             <w:r>
               <w:rPr>
@@ -163,7 +163,7 @@
                 <w:noProof/>
                 <w:webHidden/>
               </w:rPr>
-              <w:t>2</w:t>
+              <w:t>1</w:t>
             </w:r>
             <w:r>
               <w:rPr>
@@ -185,7 +185,7 @@
               <w:noProof/>
             </w:rPr>
           </w:pPr>
-          <w:hyperlink w:anchor="_Toc93858039" w:history="1">
+          <w:hyperlink w:anchor="_Toc94019108" w:history="1">
             <w:r>
               <w:rPr>
                 <w:rStyle w:val="Lienhypertexte"/>
@@ -225,7 +225,7 @@
                 <w:noProof/>
                 <w:webHidden/>
               </w:rPr>
-              <w:instrText xml:space="preserve"> PAGEREF _Toc93858039 \h </w:instrText>
+              <w:instrText xml:space="preserve"> PAGEREF _Toc94019108 \h </w:instrText>
             </w:r>
             <w:r>
               <w:rPr>
@@ -245,7 +245,7 @@
                 <w:noProof/>
                 <w:webHidden/>
               </w:rPr>
-              <w:t>2</w:t>
+              <w:t>1</w:t>
             </w:r>
             <w:r>
               <w:rPr>
@@ -267,7 +267,7 @@
               <w:noProof/>
             </w:rPr>
           </w:pPr>
-          <w:hyperlink w:anchor="_Toc93858040" w:history="1">
+          <w:hyperlink w:anchor="_Toc94019109" w:history="1">
             <w:r>
               <w:rPr>
                 <w:rStyle w:val="Lienhypertexte"/>
@@ -307,7 +307,7 @@
                 <w:noProof/>
                 <w:webHidden/>
               </w:rPr>
-              <w:instrText xml:space="preserve"> PAGEREF _Toc93858040 \h </w:instrText>
+              <w:instrText xml:space="preserve"> PAGEREF _Toc94019109 \h </w:instrText>
             </w:r>
             <w:r>
               <w:rPr>
@@ -327,7 +327,7 @@
                 <w:noProof/>
                 <w:webHidden/>
               </w:rPr>
-              <w:t>2</w:t>
+              <w:t>1</w:t>
             </w:r>
             <w:r>
               <w:rPr>
@@ -349,7 +349,7 @@
               <w:noProof/>
             </w:rPr>
           </w:pPr>
-          <w:hyperlink w:anchor="_Toc93858041" w:history="1">
+          <w:hyperlink w:anchor="_Toc94019110" w:history="1">
             <w:r>
               <w:rPr>
                 <w:rStyle w:val="Lienhypertexte"/>
@@ -389,7 +389,7 @@
                 <w:noProof/>
                 <w:webHidden/>
               </w:rPr>
-              <w:instrText xml:space="preserve"> PAGEREF _Toc93858041 \h </w:instrText>
+              <w:instrText xml:space="preserve"> PAGEREF _Toc94019110 \h </w:instrText>
             </w:r>
             <w:r>
               <w:rPr>
@@ -442,7 +442,7 @@
       <w:r>
         <w:br w:type="page"/>
       </w:r>
-      <w:bookmarkStart w:id="0" w:name="_Toc93858038"/>
+      <w:bookmarkStart w:id="0" w:name="_Toc94019107"/>
       <w:r>
         <w:lastRenderedPageBreak/>
         <w:t>Présentation Générale</w:t>
@@ -481,13 +481,31 @@
         <w:t xml:space="preserve">e faire vous pouvez </w:t>
       </w:r>
       <w:r>
-        <w:t xml:space="preserve">sauter, placer des blocs </w:t>
+        <w:t xml:space="preserve">sauter, placer </w:t>
+      </w:r>
+      <w:r>
+        <w:t>un</w:t>
+      </w:r>
+      <w:r>
+        <w:t xml:space="preserve"> bloc </w:t>
       </w:r>
       <w:r>
         <w:t xml:space="preserve">une fois en l'air pour vous en servir comme plateforme et </w:t>
       </w:r>
       <w:r>
-        <w:t>casser des blocs au-dessus de vous afin de les récupérer.</w:t>
+        <w:t xml:space="preserve">casser </w:t>
+      </w:r>
+      <w:r>
+        <w:t>un</w:t>
+      </w:r>
+      <w:r>
+        <w:t xml:space="preserve"> bloc au-dessus de vous afin de </w:t>
+      </w:r>
+      <w:r>
+        <w:t>vous frayer un chemin et récupérer un bloc à placer</w:t>
+      </w:r>
+      <w:r>
+        <w:t>.</w:t>
       </w:r>
     </w:p>
     <w:p>
@@ -518,7 +536,7 @@
           <w:numId w:val="1"/>
         </w:numPr>
       </w:pPr>
-      <w:bookmarkStart w:id="1" w:name="_Toc93858039"/>
+      <w:bookmarkStart w:id="1" w:name="_Toc94019108"/>
       <w:r>
         <w:t>Objectifs</w:t>
       </w:r>
@@ -585,6 +603,9 @@
       <w:r>
         <w:t>des contextes d'utilisation pour chaque mécanique du jeu</w:t>
       </w:r>
+      <w:r>
+        <w:t>.</w:t>
+      </w:r>
     </w:p>
     <w:p>
       <w:pPr>
@@ -595,7 +616,10 @@
         </w:numPr>
       </w:pPr>
       <w:r>
-        <w:t>Des formes géométriques simples peuvent suffire pour construire les différents éléments de l'écran de jeu</w:t>
+        <w:t xml:space="preserve">Des formes géométriques simples peuvent suffire pour construire les différents éléments </w:t>
+      </w:r>
+      <w:r>
+        <w:t>du jeu affichés à l'écran.</w:t>
       </w:r>
     </w:p>
     <w:p>
@@ -671,7 +695,7 @@
           <w:numId w:val="1"/>
         </w:numPr>
       </w:pPr>
-      <w:bookmarkStart w:id="2" w:name="_Toc93858040"/>
+      <w:bookmarkStart w:id="2" w:name="_Toc94019109"/>
       <w:r>
         <w:t>Technologies envisagées</w:t>
       </w:r>
@@ -680,12 +704,28 @@
     <w:p/>
     <w:p>
       <w:r>
+        <w:t xml:space="preserve">Langage </w:t>
+      </w:r>
+      <w:r>
         <w:t>C++</w:t>
       </w:r>
     </w:p>
     <w:p>
       <w:r>
         <w:t>Librairie SDL</w:t>
+      </w:r>
+      <w:r>
+        <w:t>/SDL2</w:t>
+      </w:r>
+    </w:p>
+    <w:p>
+      <w:r>
+        <w:t>Librairie SFML</w:t>
+      </w:r>
+    </w:p>
+    <w:p>
+      <w:r>
+        <w:t>Développement sous Windows à l'aide de Visual Studio et/ou Visual Studio Code</w:t>
       </w:r>
     </w:p>
     <w:p>
@@ -699,7 +739,6 @@
           <w:szCs w:val="28"/>
         </w:rPr>
       </w:pPr>
-      <w:bookmarkStart w:id="3" w:name="_Toc93858041"/>
       <w:r>
         <w:br w:type="page"/>
       </w:r>
@@ -712,6 +751,7 @@
           <w:numId w:val="1"/>
         </w:numPr>
       </w:pPr>
+      <w:bookmarkStart w:id="3" w:name="_Toc94019110"/>
       <w:r>
         <w:lastRenderedPageBreak/>
         <w:t>Planning</w:t>
@@ -721,7 +761,13 @@
     <w:p/>
     <w:p>
       <w:r>
-        <w:t>En termes de jalon</w:t>
+        <w:t xml:space="preserve">En termes de </w:t>
+      </w:r>
+      <w:r>
+        <w:t>dates limites</w:t>
+      </w:r>
+      <w:r>
+        <w:t xml:space="preserve"> :</w:t>
       </w:r>
     </w:p>
     <w:p>
@@ -742,31 +788,221 @@
           <w:b/>
           <w:bCs/>
         </w:rPr>
-        <w:t xml:space="preserve">21 – 02 </w:t>
+        <w:t>14</w:t>
+      </w:r>
+      <w:r>
+        <w:rPr>
+          <w:b/>
+          <w:bCs/>
+        </w:rPr>
+        <w:t xml:space="preserve"> – 02 </w:t>
       </w:r>
       <w:r>
         <w:t>Con</w:t>
       </w:r>
       <w:r>
-        <w:t xml:space="preserve">ception du jeu </w:t>
-      </w:r>
-      <w:proofErr w:type="gramStart"/>
-      <w:r>
-        <w:t>en terme de</w:t>
-      </w:r>
-      <w:proofErr w:type="gramEnd"/>
+        <w:t>ception du jeu en terme</w:t>
+      </w:r>
+      <w:r>
+        <w:t>s</w:t>
+      </w:r>
+      <w:r>
+        <w:t xml:space="preserve"> de </w:t>
+      </w:r>
+      <w:proofErr w:type="spellStart"/>
+      <w:r>
+        <w:t>game</w:t>
+      </w:r>
+      <w:proofErr w:type="spellEnd"/>
+      <w:r>
+        <w:t xml:space="preserve"> design et d'architecture de code</w:t>
+      </w:r>
+    </w:p>
+    <w:p>
+      <w:r>
+        <w:rPr>
+          <w:b/>
+          <w:bCs/>
+        </w:rPr>
+        <w:t>0</w:t>
+      </w:r>
+      <w:r>
+        <w:rPr>
+          <w:b/>
+          <w:bCs/>
+        </w:rPr>
+        <w:t>4</w:t>
+      </w:r>
+      <w:r>
+        <w:rPr>
+          <w:b/>
+          <w:bCs/>
+        </w:rPr>
+        <w:t xml:space="preserve"> – 03 </w:t>
+      </w:r>
+      <w:r>
+        <w:t>Développement d'une première version minimale du jeu</w:t>
+      </w:r>
+    </w:p>
+    <w:p>
+      <w:r>
+        <w:rPr>
+          <w:b/>
+          <w:bCs/>
+        </w:rPr>
+        <w:t>07 – 03</w:t>
+      </w:r>
       <w:r>
         <w:t xml:space="preserve"> </w:t>
       </w:r>
       <w:proofErr w:type="spellStart"/>
       <w:r>
-        <w:t>game</w:t>
+        <w:t>Playtest</w:t>
       </w:r>
       <w:proofErr w:type="spellEnd"/>
       <w:r>
-        <w:t xml:space="preserve"> design et d'architecture de code</w:t>
-      </w:r>
-    </w:p>
+        <w:t xml:space="preserve"> de la version minimale et ajustements</w:t>
+      </w:r>
+    </w:p>
+    <w:p>
+      <w:r>
+        <w:rPr>
+          <w:b/>
+          <w:bCs/>
+        </w:rPr>
+        <w:t xml:space="preserve">14 – 03 </w:t>
+      </w:r>
+      <w:r>
+        <w:t>Déploiement de la version minimale</w:t>
+      </w:r>
+    </w:p>
+    <w:p>
+      <w:r>
+        <w:rPr>
+          <w:b/>
+          <w:bCs/>
+        </w:rPr>
+        <w:t xml:space="preserve">18 – 03 </w:t>
+      </w:r>
+      <w:r>
+        <w:t xml:space="preserve">Rédaction </w:t>
+      </w:r>
+      <w:r>
+        <w:t>de l'état d'avancement du projet</w:t>
+      </w:r>
+    </w:p>
+    <w:p>
+      <w:r>
+        <w:rPr>
+          <w:b/>
+          <w:bCs/>
+        </w:rPr>
+        <w:t>2</w:t>
+      </w:r>
+      <w:r>
+        <w:rPr>
+          <w:b/>
+          <w:bCs/>
+        </w:rPr>
+        <w:t>5</w:t>
+      </w:r>
+      <w:r>
+        <w:rPr>
+          <w:b/>
+          <w:bCs/>
+        </w:rPr>
+        <w:t xml:space="preserve"> – 03 </w:t>
+      </w:r>
+      <w:r>
+        <w:t>Réflexion sur la qualité de la version minimale et sur les pistes d'amélioration choisies</w:t>
+      </w:r>
+    </w:p>
+    <w:p>
+      <w:r>
+        <w:rPr>
+          <w:b/>
+          <w:bCs/>
+        </w:rPr>
+        <w:t>1</w:t>
+      </w:r>
+      <w:r>
+        <w:rPr>
+          <w:b/>
+          <w:bCs/>
+        </w:rPr>
+        <w:t>5</w:t>
+      </w:r>
+      <w:r>
+        <w:rPr>
+          <w:b/>
+          <w:bCs/>
+        </w:rPr>
+        <w:t xml:space="preserve"> – 04 </w:t>
+      </w:r>
+      <w:r>
+        <w:t>Implémentation des améliorations choisies précédemment</w:t>
+      </w:r>
+    </w:p>
+    <w:p>
+      <w:r>
+        <w:rPr>
+          <w:b/>
+          <w:bCs/>
+        </w:rPr>
+        <w:t xml:space="preserve">18 – 04 </w:t>
+      </w:r>
+      <w:proofErr w:type="spellStart"/>
+      <w:r>
+        <w:t>Playtest</w:t>
+      </w:r>
+      <w:proofErr w:type="spellEnd"/>
+      <w:r>
+        <w:t xml:space="preserve"> de la version finale et ajustements</w:t>
+      </w:r>
+    </w:p>
+    <w:p>
+      <w:r>
+        <w:rPr>
+          <w:b/>
+          <w:bCs/>
+        </w:rPr>
+        <w:t>24 – 04</w:t>
+      </w:r>
+      <w:r>
+        <w:t xml:space="preserve"> Déploiement de la version</w:t>
+      </w:r>
+      <w:r>
+        <w:t xml:space="preserve"> finale</w:t>
+      </w:r>
+      <w:r>
+        <w:t xml:space="preserve"> du jeu</w:t>
+      </w:r>
+    </w:p>
+    <w:p>
+      <w:r>
+        <w:rPr>
+          <w:b/>
+          <w:bCs/>
+        </w:rPr>
+        <w:t xml:space="preserve">27 – 04 </w:t>
+      </w:r>
+      <w:r>
+        <w:t>Rédaction du rapport final</w:t>
+      </w:r>
+    </w:p>
+    <w:p>
+      <w:r>
+        <w:rPr>
+          <w:b/>
+          <w:bCs/>
+        </w:rPr>
+        <w:t xml:space="preserve">02 – 05 </w:t>
+      </w:r>
+      <w:r>
+        <w:t>Préparation de la soutenance orale</w:t>
+      </w:r>
+    </w:p>
+    <w:p/>
     <w:sectPr>
       <w:footerReference w:type="default" r:id="rId8"/>
       <w:headerReference w:type="first" r:id="rId9"/>
@@ -858,7 +1094,7 @@
         <w:b/>
         <w:bCs/>
       </w:rPr>
-      <w:t>1</w:t>
+      <w:t>2</w:t>
     </w:r>
   </w:p>
 </w:ftr>

</xml_diff>